<commit_message>
Fix task 4 report
</commit_message>
<xml_diff>
--- a/Task 4/Тема 4 - Циклы.docx
+++ b/Task 4/Тема 4 - Циклы.docx
@@ -1163,12 +1163,6 @@
               <w:rPr>
                 <w:lang w:val="en-US"/>
               </w:rPr>
-              <w:t xml:space="preserve"> </w:t>
-            </w:r>
-            <w:r>
-              <w:rPr>
-                <w:lang w:val="en-US"/>
-              </w:rPr>
               <w:t>ERROR: Invalid input data</w:t>
             </w:r>
             <w:r>
@@ -1380,10 +1374,10 @@
           <w:noProof/>
         </w:rPr>
         <w:drawing>
-          <wp:inline distT="0" distB="0" distL="0" distR="0" wp14:anchorId="273B3950" wp14:editId="26128935">
+          <wp:inline distT="0" distB="0" distL="0" distR="0" wp14:anchorId="3969E9AF" wp14:editId="29A41831">
             <wp:extent cx="6858000" cy="2867660"/>
-            <wp:effectExtent l="0" t="0" r="0" b="0"/>
-            <wp:docPr id="2" name="Picture 1"/>
+            <wp:effectExtent l="0" t="0" r="0" b="8890"/>
+            <wp:docPr id="5" name="Picture 5"/>
             <wp:cNvGraphicFramePr>
               <a:graphicFrameLocks xmlns:a="http://schemas.openxmlformats.org/drawingml/2006/main" noChangeAspect="1"/>
             </wp:cNvGraphicFramePr>
@@ -1391,10 +1385,8 @@
               <a:graphicData uri="http://schemas.openxmlformats.org/drawingml/2006/picture">
                 <pic:pic xmlns:pic="http://schemas.openxmlformats.org/drawingml/2006/picture">
                   <pic:nvPicPr>
-                    <pic:cNvPr id="2" name="Picture 1"/>
-                    <pic:cNvPicPr>
-                      <a:picLocks noChangeAspect="1" noChangeArrowheads="1"/>
-                    </pic:cNvPicPr>
+                    <pic:cNvPr id="1" name=""/>
+                    <pic:cNvPicPr/>
                   </pic:nvPicPr>
                   <pic:blipFill>
                     <a:blip r:embed="rId9"/>
@@ -1402,7 +1394,7 @@
                       <a:fillRect/>
                     </a:stretch>
                   </pic:blipFill>
-                  <pic:spPr bwMode="auto">
+                  <pic:spPr>
                     <a:xfrm>
                       <a:off x="0" y="0"/>
                       <a:ext cx="6858000" cy="2867660"/>
@@ -1435,10 +1427,10 @@
           <w:noProof/>
         </w:rPr>
         <w:drawing>
-          <wp:inline distT="0" distB="0" distL="0" distR="0" wp14:anchorId="3026733F" wp14:editId="4E200C2E">
+          <wp:inline distT="0" distB="0" distL="0" distR="0" wp14:anchorId="540BAE8C" wp14:editId="4ACCDD7B">
             <wp:extent cx="6858000" cy="2867660"/>
-            <wp:effectExtent l="0" t="0" r="0" b="0"/>
-            <wp:docPr id="3" name="Picture 2" descr="A computer screen capture&#10;&#10;Description automatically generated with low confidence"/>
+            <wp:effectExtent l="0" t="0" r="0" b="8890"/>
+            <wp:docPr id="4" name="Picture 4" descr="A picture containing text, computer, computer, indoor&#10;&#10;Description automatically generated"/>
             <wp:cNvGraphicFramePr>
               <a:graphicFrameLocks xmlns:a="http://schemas.openxmlformats.org/drawingml/2006/main" noChangeAspect="1"/>
             </wp:cNvGraphicFramePr>
@@ -1446,10 +1438,8 @@
               <a:graphicData uri="http://schemas.openxmlformats.org/drawingml/2006/picture">
                 <pic:pic xmlns:pic="http://schemas.openxmlformats.org/drawingml/2006/picture">
                   <pic:nvPicPr>
-                    <pic:cNvPr id="3" name="Picture 2" descr="A computer screen capture&#10;&#10;Description automatically generated with low confidence"/>
-                    <pic:cNvPicPr>
-                      <a:picLocks noChangeAspect="1" noChangeArrowheads="1"/>
-                    </pic:cNvPicPr>
+                    <pic:cNvPr id="4" name="Picture 4" descr="A picture containing text, computer, computer, indoor&#10;&#10;Description automatically generated"/>
+                    <pic:cNvPicPr/>
                   </pic:nvPicPr>
                   <pic:blipFill>
                     <a:blip r:embed="rId10"/>
@@ -1457,7 +1447,7 @@
                       <a:fillRect/>
                     </a:stretch>
                   </pic:blipFill>
-                  <pic:spPr bwMode="auto">
+                  <pic:spPr>
                     <a:xfrm>
                       <a:off x="0" y="0"/>
                       <a:ext cx="6858000" cy="2867660"/>
@@ -1792,7 +1782,6 @@
         </w:rPr>
         <w:t xml:space="preserve"> </w:t>
       </w:r>
-      <w:proofErr w:type="spellStart"/>
       <w:r>
         <w:rPr>
           <w:rFonts w:ascii="JetBrains Mono" w:eastAsia="Times New Roman" w:hAnsi="JetBrains Mono"/>
@@ -1803,7 +1792,6 @@
         </w:rPr>
         <w:t>long</w:t>
       </w:r>
-      <w:proofErr w:type="spellEnd"/>
       <w:r>
         <w:rPr>
           <w:rFonts w:ascii="JetBrains Mono" w:eastAsia="Times New Roman" w:hAnsi="JetBrains Mono"/>
@@ -2024,29 +2012,7 @@
           <w:szCs w:val="21"/>
           <w:lang w:val="en-US"/>
         </w:rPr>
-        <w:t xml:space="preserve"> </w:t>
-      </w:r>
-      <w:proofErr w:type="spellStart"/>
-      <w:r>
-        <w:rPr>
-          <w:rFonts w:ascii="JetBrains Mono" w:eastAsia="Times New Roman" w:hAnsi="JetBrains Mono"/>
-          <w:color w:val="F8F8F2"/>
-          <w:sz w:val="21"/>
-          <w:szCs w:val="21"/>
-          <w:lang w:val="en-US"/>
-        </w:rPr>
-        <w:t>cin</w:t>
-      </w:r>
-      <w:proofErr w:type="spellEnd"/>
-      <w:r>
-        <w:rPr>
-          <w:rFonts w:ascii="JetBrains Mono" w:eastAsia="Times New Roman" w:hAnsi="JetBrains Mono"/>
-          <w:color w:val="F8F8F2"/>
-          <w:sz w:val="21"/>
-          <w:szCs w:val="21"/>
-          <w:lang w:val="en-US"/>
-        </w:rPr>
-        <w:t xml:space="preserve"> </w:t>
+        <w:t xml:space="preserve"> cin </w:t>
       </w:r>
       <w:r>
         <w:rPr>
@@ -2170,7 +2136,6 @@
         </w:rPr>
         <w:t>!</w:t>
       </w:r>
-      <w:proofErr w:type="spellStart"/>
       <w:r>
         <w:rPr>
           <w:rFonts w:ascii="JetBrains Mono" w:eastAsia="Times New Roman" w:hAnsi="JetBrains Mono"/>
@@ -2191,7 +2156,6 @@
         </w:rPr>
         <w:t>good</w:t>
       </w:r>
-      <w:proofErr w:type="spellEnd"/>
       <w:r>
         <w:rPr>
           <w:rFonts w:ascii="JetBrains Mono" w:eastAsia="Times New Roman" w:hAnsi="JetBrains Mono"/>
@@ -2232,27 +2196,15 @@
         </w:rPr>
         <w:t>!</w:t>
       </w:r>
-      <w:proofErr w:type="spellStart"/>
-      <w:r>
-        <w:rPr>
-          <w:rFonts w:ascii="JetBrains Mono" w:eastAsia="Times New Roman" w:hAnsi="JetBrains Mono"/>
-          <w:color w:val="F8F8F2"/>
-          <w:sz w:val="21"/>
-          <w:szCs w:val="21"/>
-          <w:lang w:val="en-US"/>
-        </w:rPr>
-        <w:t>cin</w:t>
-      </w:r>
-      <w:proofErr w:type="spellEnd"/>
-      <w:r>
-        <w:rPr>
-          <w:rFonts w:ascii="JetBrains Mono" w:eastAsia="Times New Roman" w:hAnsi="JetBrains Mono"/>
-          <w:color w:val="F8F8F2"/>
-          <w:sz w:val="21"/>
-          <w:szCs w:val="21"/>
-          <w:lang w:val="en-US"/>
-        </w:rPr>
-        <w:t xml:space="preserve"> </w:t>
+      <w:r>
+        <w:rPr>
+          <w:rFonts w:ascii="JetBrains Mono" w:eastAsia="Times New Roman" w:hAnsi="JetBrains Mono"/>
+          <w:color w:val="F8F8F2"/>
+          <w:sz w:val="21"/>
+          <w:szCs w:val="21"/>
+          <w:lang w:val="en-US"/>
+        </w:rPr>
+        <w:t xml:space="preserve">cin </w:t>
       </w:r>
       <w:r>
         <w:rPr>
@@ -2272,18 +2224,7 @@
           <w:szCs w:val="21"/>
           <w:lang w:val="en-US"/>
         </w:rPr>
-        <w:t xml:space="preserve"> </w:t>
-      </w:r>
-      <w:proofErr w:type="spellStart"/>
-      <w:r>
-        <w:rPr>
-          <w:rFonts w:ascii="JetBrains Mono" w:eastAsia="Times New Roman" w:hAnsi="JetBrains Mono"/>
-          <w:color w:val="F8F8F2"/>
-          <w:sz w:val="21"/>
-          <w:szCs w:val="21"/>
-          <w:lang w:val="en-US"/>
-        </w:rPr>
-        <w:t>cin.</w:t>
+        <w:t xml:space="preserve"> cin.</w:t>
       </w:r>
       <w:r>
         <w:rPr>
@@ -2295,7 +2236,6 @@
         </w:rPr>
         <w:t>peek</w:t>
       </w:r>
-      <w:proofErr w:type="spellEnd"/>
       <w:r>
         <w:rPr>
           <w:rFonts w:ascii="JetBrains Mono" w:eastAsia="Times New Roman" w:hAnsi="JetBrains Mono"/>
@@ -2384,18 +2324,7 @@
           <w:szCs w:val="21"/>
           <w:lang w:val="en-US"/>
         </w:rPr>
-        <w:t xml:space="preserve"> </w:t>
-      </w:r>
-      <w:proofErr w:type="spellStart"/>
-      <w:r>
-        <w:rPr>
-          <w:rFonts w:ascii="JetBrains Mono" w:eastAsia="Times New Roman" w:hAnsi="JetBrains Mono"/>
-          <w:color w:val="F8F8F2"/>
-          <w:sz w:val="21"/>
-          <w:szCs w:val="21"/>
-          <w:lang w:val="en-US"/>
-        </w:rPr>
-        <w:t>cin.</w:t>
+        <w:t xml:space="preserve"> cin.</w:t>
       </w:r>
       <w:r>
         <w:rPr>
@@ -2407,7 +2336,6 @@
         </w:rPr>
         <w:t>peek</w:t>
       </w:r>
-      <w:proofErr w:type="spellEnd"/>
       <w:r>
         <w:rPr>
           <w:rFonts w:ascii="JetBrains Mono" w:eastAsia="Times New Roman" w:hAnsi="JetBrains Mono"/>
@@ -2572,29 +2500,7 @@
           <w:szCs w:val="21"/>
           <w:lang w:val="en-US"/>
         </w:rPr>
-        <w:t xml:space="preserve"> </w:t>
-      </w:r>
-      <w:proofErr w:type="spellStart"/>
-      <w:r>
-        <w:rPr>
-          <w:rFonts w:ascii="JetBrains Mono" w:eastAsia="Times New Roman" w:hAnsi="JetBrains Mono"/>
-          <w:color w:val="F8F8F2"/>
-          <w:sz w:val="21"/>
-          <w:szCs w:val="21"/>
-          <w:lang w:val="en-US"/>
-        </w:rPr>
-        <w:t>cerr</w:t>
-      </w:r>
-      <w:proofErr w:type="spellEnd"/>
-      <w:r>
-        <w:rPr>
-          <w:rFonts w:ascii="JetBrains Mono" w:eastAsia="Times New Roman" w:hAnsi="JetBrains Mono"/>
-          <w:color w:val="F8F8F2"/>
-          <w:sz w:val="21"/>
-          <w:szCs w:val="21"/>
-          <w:lang w:val="en-US"/>
-        </w:rPr>
-        <w:t xml:space="preserve"> </w:t>
+        <w:t xml:space="preserve"> cerr </w:t>
       </w:r>
       <w:r>
         <w:rPr>
@@ -3032,29 +2938,7 @@
           <w:szCs w:val="21"/>
           <w:lang w:val="en-US"/>
         </w:rPr>
-        <w:t xml:space="preserve"> </w:t>
-      </w:r>
-      <w:proofErr w:type="spellStart"/>
-      <w:r>
-        <w:rPr>
-          <w:rFonts w:ascii="JetBrains Mono" w:eastAsia="Times New Roman" w:hAnsi="JetBrains Mono"/>
-          <w:color w:val="F8F8F2"/>
-          <w:sz w:val="21"/>
-          <w:szCs w:val="21"/>
-          <w:lang w:val="en-US"/>
-        </w:rPr>
-        <w:t>cerr</w:t>
-      </w:r>
-      <w:proofErr w:type="spellEnd"/>
-      <w:r>
-        <w:rPr>
-          <w:rFonts w:ascii="JetBrains Mono" w:eastAsia="Times New Roman" w:hAnsi="JetBrains Mono"/>
-          <w:color w:val="F8F8F2"/>
-          <w:sz w:val="21"/>
-          <w:szCs w:val="21"/>
-          <w:lang w:val="en-US"/>
-        </w:rPr>
-        <w:t xml:space="preserve"> </w:t>
+        <w:t xml:space="preserve"> cerr </w:t>
       </w:r>
       <w:r>
         <w:rPr>
@@ -3388,29 +3272,7 @@
           <w:szCs w:val="21"/>
           <w:lang w:val="en-US"/>
         </w:rPr>
-        <w:t xml:space="preserve"> </w:t>
-      </w:r>
-      <w:proofErr w:type="spellStart"/>
-      <w:r>
-        <w:rPr>
-          <w:rFonts w:ascii="JetBrains Mono" w:eastAsia="Times New Roman" w:hAnsi="JetBrains Mono"/>
-          <w:color w:val="F8F8F2"/>
-          <w:sz w:val="21"/>
-          <w:szCs w:val="21"/>
-          <w:lang w:val="en-US"/>
-        </w:rPr>
-        <w:t>cout</w:t>
-      </w:r>
-      <w:proofErr w:type="spellEnd"/>
-      <w:r>
-        <w:rPr>
-          <w:rFonts w:ascii="JetBrains Mono" w:eastAsia="Times New Roman" w:hAnsi="JetBrains Mono"/>
-          <w:color w:val="F8F8F2"/>
-          <w:sz w:val="21"/>
-          <w:szCs w:val="21"/>
-          <w:lang w:val="en-US"/>
-        </w:rPr>
-        <w:t xml:space="preserve"> </w:t>
+        <w:t xml:space="preserve"> cout </w:t>
       </w:r>
       <w:r>
         <w:rPr>
@@ -3492,7 +3354,6 @@
         </w:rPr>
         <w:t xml:space="preserve"> </w:t>
       </w:r>
-      <w:proofErr w:type="spellStart"/>
       <w:r>
         <w:rPr>
           <w:rFonts w:ascii="JetBrains Mono" w:eastAsia="Times New Roman" w:hAnsi="JetBrains Mono"/>
@@ -3503,7 +3364,6 @@
         </w:rPr>
         <w:t>endl</w:t>
       </w:r>
-      <w:proofErr w:type="spellEnd"/>
       <w:r>
         <w:rPr>
           <w:rFonts w:ascii="JetBrains Mono" w:eastAsia="Times New Roman" w:hAnsi="JetBrains Mono"/>
@@ -3624,29 +3484,7 @@
           <w:szCs w:val="21"/>
           <w:lang w:val="en-US"/>
         </w:rPr>
-        <w:t xml:space="preserve"> </w:t>
-      </w:r>
-      <w:proofErr w:type="spellStart"/>
-      <w:r>
-        <w:rPr>
-          <w:rFonts w:ascii="JetBrains Mono" w:eastAsia="Times New Roman" w:hAnsi="JetBrains Mono"/>
-          <w:color w:val="F8F8F2"/>
-          <w:sz w:val="21"/>
-          <w:szCs w:val="21"/>
-          <w:lang w:val="en-US"/>
-        </w:rPr>
-        <w:t>i</w:t>
-      </w:r>
-      <w:proofErr w:type="spellEnd"/>
-      <w:r>
-        <w:rPr>
-          <w:rFonts w:ascii="JetBrains Mono" w:eastAsia="Times New Roman" w:hAnsi="JetBrains Mono"/>
-          <w:color w:val="F8F8F2"/>
-          <w:sz w:val="21"/>
-          <w:szCs w:val="21"/>
-          <w:lang w:val="en-US"/>
-        </w:rPr>
-        <w:t xml:space="preserve"> </w:t>
+        <w:t xml:space="preserve"> i </w:t>
       </w:r>
       <w:r>
         <w:rPr>
@@ -3686,29 +3524,7 @@
           <w:szCs w:val="21"/>
           <w:lang w:val="en-US"/>
         </w:rPr>
-        <w:t xml:space="preserve">; </w:t>
-      </w:r>
-      <w:proofErr w:type="spellStart"/>
-      <w:r>
-        <w:rPr>
-          <w:rFonts w:ascii="JetBrains Mono" w:eastAsia="Times New Roman" w:hAnsi="JetBrains Mono"/>
-          <w:color w:val="F8F8F2"/>
-          <w:sz w:val="21"/>
-          <w:szCs w:val="21"/>
-          <w:lang w:val="en-US"/>
-        </w:rPr>
-        <w:t>i</w:t>
-      </w:r>
-      <w:proofErr w:type="spellEnd"/>
-      <w:r>
-        <w:rPr>
-          <w:rFonts w:ascii="JetBrains Mono" w:eastAsia="Times New Roman" w:hAnsi="JetBrains Mono"/>
-          <w:color w:val="F8F8F2"/>
-          <w:sz w:val="21"/>
-          <w:szCs w:val="21"/>
-          <w:lang w:val="en-US"/>
-        </w:rPr>
-        <w:t xml:space="preserve"> </w:t>
+        <w:t xml:space="preserve">; i </w:t>
       </w:r>
       <w:r>
         <w:rPr>
@@ -3768,20 +3584,8 @@
           <w:szCs w:val="21"/>
           <w:lang w:val="en-US"/>
         </w:rPr>
-        <w:t xml:space="preserve">; </w:t>
-      </w:r>
-      <w:proofErr w:type="spellStart"/>
-      <w:r>
-        <w:rPr>
-          <w:rFonts w:ascii="JetBrains Mono" w:eastAsia="Times New Roman" w:hAnsi="JetBrains Mono"/>
-          <w:color w:val="F8F8F2"/>
-          <w:sz w:val="21"/>
-          <w:szCs w:val="21"/>
-          <w:lang w:val="en-US"/>
-        </w:rPr>
-        <w:t>i</w:t>
-      </w:r>
-      <w:proofErr w:type="spellEnd"/>
+        <w:t>; i</w:t>
+      </w:r>
       <w:r>
         <w:rPr>
           <w:rFonts w:ascii="JetBrains Mono" w:eastAsia="Times New Roman" w:hAnsi="JetBrains Mono"/>
@@ -3896,29 +3700,7 @@
           <w:szCs w:val="21"/>
           <w:lang w:val="en-US"/>
         </w:rPr>
-        <w:t xml:space="preserve"> </w:t>
-      </w:r>
-      <w:proofErr w:type="spellStart"/>
-      <w:r>
-        <w:rPr>
-          <w:rFonts w:ascii="JetBrains Mono" w:eastAsia="Times New Roman" w:hAnsi="JetBrains Mono"/>
-          <w:color w:val="F8F8F2"/>
-          <w:sz w:val="21"/>
-          <w:szCs w:val="21"/>
-          <w:lang w:val="en-US"/>
-        </w:rPr>
-        <w:t>cout</w:t>
-      </w:r>
-      <w:proofErr w:type="spellEnd"/>
-      <w:r>
-        <w:rPr>
-          <w:rFonts w:ascii="JetBrains Mono" w:eastAsia="Times New Roman" w:hAnsi="JetBrains Mono"/>
-          <w:color w:val="F8F8F2"/>
-          <w:sz w:val="21"/>
-          <w:szCs w:val="21"/>
-          <w:lang w:val="en-US"/>
-        </w:rPr>
-        <w:t xml:space="preserve"> </w:t>
+        <w:t xml:space="preserve"> cout </w:t>
       </w:r>
       <w:r>
         <w:rPr>
@@ -3980,29 +3762,7 @@
           <w:szCs w:val="21"/>
           <w:lang w:val="en-US"/>
         </w:rPr>
-        <w:t>(</w:t>
-      </w:r>
-      <w:proofErr w:type="spellStart"/>
-      <w:r>
-        <w:rPr>
-          <w:rFonts w:ascii="JetBrains Mono" w:eastAsia="Times New Roman" w:hAnsi="JetBrains Mono"/>
-          <w:color w:val="F8F8F2"/>
-          <w:sz w:val="21"/>
-          <w:szCs w:val="21"/>
-          <w:lang w:val="en-US"/>
-        </w:rPr>
-        <w:t>i</w:t>
-      </w:r>
-      <w:proofErr w:type="spellEnd"/>
-      <w:r>
-        <w:rPr>
-          <w:rFonts w:ascii="JetBrains Mono" w:eastAsia="Times New Roman" w:hAnsi="JetBrains Mono"/>
-          <w:color w:val="F8F8F2"/>
-          <w:sz w:val="21"/>
-          <w:szCs w:val="21"/>
-          <w:lang w:val="en-US"/>
-        </w:rPr>
-        <w:t xml:space="preserve">, </w:t>
+        <w:t xml:space="preserve">(i, </w:t>
       </w:r>
       <w:r>
         <w:rPr>
@@ -4084,7 +3844,6 @@
         </w:rPr>
         <w:t xml:space="preserve"> </w:t>
       </w:r>
-      <w:proofErr w:type="spellStart"/>
       <w:r>
         <w:rPr>
           <w:rFonts w:ascii="JetBrains Mono" w:eastAsia="Times New Roman" w:hAnsi="JetBrains Mono"/>
@@ -4095,7 +3854,6 @@
         </w:rPr>
         <w:t>endl</w:t>
       </w:r>
-      <w:proofErr w:type="spellEnd"/>
       <w:r>
         <w:rPr>
           <w:rFonts w:ascii="JetBrains Mono" w:eastAsia="Times New Roman" w:hAnsi="JetBrains Mono"/>
@@ -4232,29 +3990,7 @@
           <w:szCs w:val="21"/>
           <w:lang w:val="en-US"/>
         </w:rPr>
-        <w:t xml:space="preserve"> </w:t>
-      </w:r>
-      <w:proofErr w:type="spellStart"/>
-      <w:r>
-        <w:rPr>
-          <w:rFonts w:ascii="JetBrains Mono" w:eastAsia="Times New Roman" w:hAnsi="JetBrains Mono"/>
-          <w:color w:val="F8F8F2"/>
-          <w:sz w:val="21"/>
-          <w:szCs w:val="21"/>
-          <w:lang w:val="en-US"/>
-        </w:rPr>
-        <w:t>cout</w:t>
-      </w:r>
-      <w:proofErr w:type="spellEnd"/>
-      <w:r>
-        <w:rPr>
-          <w:rFonts w:ascii="JetBrains Mono" w:eastAsia="Times New Roman" w:hAnsi="JetBrains Mono"/>
-          <w:color w:val="F8F8F2"/>
-          <w:sz w:val="21"/>
-          <w:szCs w:val="21"/>
-          <w:lang w:val="en-US"/>
-        </w:rPr>
-        <w:t xml:space="preserve"> </w:t>
+        <w:t xml:space="preserve"> cout </w:t>
       </w:r>
       <w:r>
         <w:rPr>

</xml_diff>